<commit_message>
Fixed Caption Reference style
Updated Chapter with Desired State Configuration info
</commit_message>
<xml_diff>
--- a/research/Microsoft Office Usage.docx
+++ b/research/Microsoft Office Usage.docx
@@ -18,8 +18,13 @@
         <w:pStyle w:val="Heading1"/>
       </w:pPr>
       <w:r>
-        <w:t>Word How Tos</w:t>
-      </w:r>
+        <w:t xml:space="preserve">Word How </w:t>
+      </w:r>
+      <w:proofErr w:type="spellStart"/>
+      <w:r>
+        <w:t>Tos</w:t>
+      </w:r>
+      <w:proofErr w:type="spellEnd"/>
     </w:p>
     <w:p>
       <w:r>
@@ -102,7 +107,23 @@
         </w:numPr>
       </w:pPr>
       <w:r>
-        <w:t>Caption field will have already been pre-populated with “Figure ?”, paste in the wording (label) from the clipboard.</w:t>
+        <w:t>Caption field will have already been pre-populated with “</w:t>
+      </w:r>
+      <w:proofErr w:type="gramStart"/>
+      <w:r>
+        <w:t>Figure ?</w:t>
+      </w:r>
+      <w:proofErr w:type="gramEnd"/>
+      <w:r>
+        <w:t>”, paste in the wording (label) from the clipboard.</w:t>
+      </w:r>
+      <w:r>
+        <w:t xml:space="preserve"> Change “Label:” to Table if you are applying the caption to a table</w:t>
+      </w:r>
+      <w:bookmarkStart w:id="0" w:name="_GoBack"/>
+      <w:bookmarkEnd w:id="0"/>
+      <w:r>
+        <w:t>.</w:t>
       </w:r>
       <w:r>
         <w:br/>
@@ -158,10 +179,16 @@
         </w:numPr>
       </w:pPr>
       <w:r>
-        <w:t>You can then optionally add a Harvard reference at the end of the caption, this will be included in table of figures.</w:t>
-      </w:r>
-      <w:bookmarkStart w:id="0" w:name="_GoBack"/>
-      <w:bookmarkEnd w:id="0"/>
+        <w:t xml:space="preserve">You can then optionally add a Harvard reference at the end of the </w:t>
+      </w:r>
+      <w:proofErr w:type="gramStart"/>
+      <w:r>
+        <w:t>caption,</w:t>
+      </w:r>
+      <w:proofErr w:type="gramEnd"/>
+      <w:r>
+        <w:t xml:space="preserve"> this will be included in table of figures.</w:t>
+      </w:r>
     </w:p>
     <w:p>
       <w:pPr>
@@ -172,7 +199,13 @@
         </w:numPr>
       </w:pPr>
       <w:r>
-        <w:t>Optionally update the “Table of Figures” by updating it in the same way as a table of contents</w:t>
+        <w:t>Optionally update the “Table of Figures”</w:t>
+      </w:r>
+      <w:r>
+        <w:t xml:space="preserve"> (and or “Table of Tables”)</w:t>
+      </w:r>
+      <w:r>
+        <w:t xml:space="preserve"> by updating it in the same way as a table of contents</w:t>
       </w:r>
     </w:p>
     <w:p/>

</xml_diff>

<commit_message>
More updates to Ch 4 & 5
</commit_message>
<xml_diff>
--- a/research/Microsoft Office Usage.docx
+++ b/research/Microsoft Office Usage.docx
@@ -61,10 +61,7 @@
         <w:t>Captions for tables should be above and captions for figures should be below.</w:t>
       </w:r>
     </w:p>
-    <w:p>
-      <w:bookmarkStart w:id="0" w:name="_GoBack"/>
-      <w:bookmarkEnd w:id="0"/>
-    </w:p>
+    <w:p/>
     <w:p>
       <w:pPr>
         <w:pStyle w:val="Heading2"/>
@@ -226,10 +223,154 @@
         <w:t xml:space="preserve"> by updating it in the same way as a table of contents</w:t>
       </w:r>
     </w:p>
-    <w:p>
-      <w:r>
-        <w:t>€</w:t>
-      </w:r>
+    <w:p/>
+    <w:p/>
+    <w:p/>
+    <w:p/>
+    <w:p>
+      <w:pPr>
+        <w:pStyle w:val="Heading2"/>
+      </w:pPr>
+      <w:r>
+        <w:t>Putting a border on an image/picture/screenshot</w:t>
+      </w:r>
+    </w:p>
+    <w:p/>
+    <w:p>
+      <w:pPr>
+        <w:pStyle w:val="ListParagraph"/>
+        <w:numPr>
+          <w:ilvl w:val="0"/>
+          <w:numId w:val="2"/>
+        </w:numPr>
+      </w:pPr>
+      <w:r>
+        <w:t xml:space="preserve">If some of the options are greyed out like </w:t>
+      </w:r>
+      <w:r>
+        <w:rPr>
+          <w:color w:val="FF0000"/>
+        </w:rPr>
+        <w:t xml:space="preserve">this </w:t>
+      </w:r>
+      <w:r>
+        <w:t>…</w:t>
+      </w:r>
+      <w:r>
+        <w:br/>
+      </w:r>
+      <w:r>
+        <w:rPr>
+          <w:noProof/>
+          <w:lang w:eastAsia="en-IE"/>
+        </w:rPr>
+        <w:drawing>
+          <wp:inline distT="0" distB="0" distL="0" distR="0" wp14:anchorId="6F79D1B8" wp14:editId="60D87D67">
+            <wp:extent cx="3476625" cy="1543050"/>
+            <wp:effectExtent l="0" t="0" r="9525" b="0"/>
+            <wp:docPr id="2" name="Picture 2"/>
+            <wp:cNvGraphicFramePr>
+              <a:graphicFrameLocks xmlns:a="http://schemas.openxmlformats.org/drawingml/2006/main" noChangeAspect="1"/>
+            </wp:cNvGraphicFramePr>
+            <a:graphic xmlns:a="http://schemas.openxmlformats.org/drawingml/2006/main">
+              <a:graphicData uri="http://schemas.openxmlformats.org/drawingml/2006/picture">
+                <pic:pic xmlns:pic="http://schemas.openxmlformats.org/drawingml/2006/picture">
+                  <pic:nvPicPr>
+                    <pic:cNvPr id="0" name=""/>
+                    <pic:cNvPicPr/>
+                  </pic:nvPicPr>
+                  <pic:blipFill>
+                    <a:blip r:embed="rId8"/>
+                    <a:stretch>
+                      <a:fillRect/>
+                    </a:stretch>
+                  </pic:blipFill>
+                  <pic:spPr>
+                    <a:xfrm>
+                      <a:off x="0" y="0"/>
+                      <a:ext cx="3476625" cy="1543050"/>
+                    </a:xfrm>
+                    <a:prstGeom prst="rect">
+                      <a:avLst/>
+                    </a:prstGeom>
+                  </pic:spPr>
+                </pic:pic>
+              </a:graphicData>
+            </a:graphic>
+          </wp:inline>
+        </w:drawing>
+      </w:r>
+    </w:p>
+    <w:p>
+      <w:pPr>
+        <w:pStyle w:val="ListParagraph"/>
+        <w:numPr>
+          <w:ilvl w:val="0"/>
+          <w:numId w:val="2"/>
+        </w:numPr>
+      </w:pPr>
+      <w:r>
+        <w:t xml:space="preserve">… then change the option </w:t>
+      </w:r>
+      <w:r>
+        <w:rPr>
+          <w:highlight w:val="yellow"/>
+        </w:rPr>
+        <w:t>here</w:t>
+      </w:r>
+      <w:r>
+        <w:t xml:space="preserve"> to something else</w:t>
+      </w:r>
+    </w:p>
+    <w:p>
+      <w:pPr>
+        <w:pStyle w:val="ListParagraph"/>
+        <w:numPr>
+          <w:ilvl w:val="0"/>
+          <w:numId w:val="2"/>
+        </w:numPr>
+      </w:pPr>
+      <w:r>
+        <w:t>Add the picture border</w:t>
+      </w:r>
+    </w:p>
+    <w:p>
+      <w:pPr>
+        <w:pStyle w:val="ListParagraph"/>
+        <w:numPr>
+          <w:ilvl w:val="0"/>
+          <w:numId w:val="2"/>
+        </w:numPr>
+      </w:pPr>
+      <w:r>
+        <w:t>If the image is doing funky things</w:t>
+      </w:r>
+      <w:r>
+        <w:t xml:space="preserve"> (wrapping around it)</w:t>
+      </w:r>
+      <w:r>
+        <w:t xml:space="preserve"> with text then change </w:t>
+      </w:r>
+      <w:r>
+        <w:rPr>
+          <w:highlight w:val="yellow"/>
+        </w:rPr>
+        <w:t>this</w:t>
+      </w:r>
+      <w:r>
+        <w:t xml:space="preserve"> option back to its original then border will still stay.</w:t>
+      </w:r>
+    </w:p>
+    <w:p>
+      <w:pPr>
+        <w:pStyle w:val="ListParagraph"/>
+        <w:numPr>
+          <w:ilvl w:val="0"/>
+          <w:numId w:val="2"/>
+        </w:numPr>
+      </w:pPr>
+      <w:bookmarkStart w:id="0" w:name="_GoBack"/>
+      <w:bookmarkEnd w:id="0"/>
     </w:p>
     <w:sectPr>
       <w:pgSz w:w="11906" w:h="16838"/>
@@ -332,7 +473,7 @@
   <w:abstractNum w:abstractNumId="1">
     <w:nsid w:val="3C891566"/>
     <w:multiLevelType w:val="hybridMultilevel"/>
-    <w:tmpl w:val="6338B27E"/>
+    <w:tmpl w:val="62B403CA"/>
     <w:lvl w:ilvl="0" w:tplc="18090001">
       <w:start w:val="1"/>
       <w:numFmt w:val="bullet"/>

</xml_diff>

<commit_message>
Updates after most recent review by supervisor
Only to chapter 1 so far as had a lot of trouble with the Table of
Contents plus table of figures and tables.  Added steps to Microsoft
Office Usage doc
</commit_message>
<xml_diff>
--- a/research/Microsoft Office Usage.docx
+++ b/research/Microsoft Office Usage.docx
@@ -343,13 +343,7 @@
         </w:numPr>
       </w:pPr>
       <w:r>
-        <w:t>If the image is doing funky things</w:t>
-      </w:r>
-      <w:r>
-        <w:t xml:space="preserve"> (wrapping around it)</w:t>
-      </w:r>
-      <w:r>
-        <w:t xml:space="preserve"> with text then change </w:t>
+        <w:t xml:space="preserve">If the image is doing funky things (wrapping around it) with text then change </w:t>
       </w:r>
       <w:r>
         <w:rPr>
@@ -361,17 +355,221 @@
         <w:t xml:space="preserve"> option back to its original then border will still stay.</w:t>
       </w:r>
     </w:p>
+    <w:p/>
+    <w:p>
+      <w:r>
+        <w:br w:type="page"/>
+      </w:r>
+    </w:p>
+    <w:p/>
+    <w:p>
+      <w:pPr>
+        <w:pStyle w:val="Heading2"/>
+      </w:pPr>
+      <w:r>
+        <w:t>Modifying Table of Contents, Figures, Tables Styles</w:t>
+      </w:r>
+    </w:p>
+    <w:p/>
     <w:p>
       <w:pPr>
         <w:pStyle w:val="ListParagraph"/>
         <w:numPr>
           <w:ilvl w:val="0"/>
-          <w:numId w:val="2"/>
+          <w:numId w:val="3"/>
         </w:numPr>
-      </w:pPr>
+        <w:rPr>
+          <w:b/>
+          <w:color w:val="FF0000"/>
+        </w:rPr>
+      </w:pPr>
+      <w:r>
+        <w:rPr>
+          <w:b/>
+          <w:color w:val="FF0000"/>
+        </w:rPr>
+        <w:t>Need to be extremely careful, for each one modification made to the format of the TOC styles update entire TOC for each TOC () to confirm the full effect of changes.</w:t>
+      </w:r>
+    </w:p>
+    <w:p>
+      <w:pPr>
+        <w:pStyle w:val="ListParagraph"/>
+        <w:numPr>
+          <w:ilvl w:val="0"/>
+          <w:numId w:val="3"/>
+        </w:numPr>
+      </w:pPr>
+      <w:r>
+        <w:t>Use the “” style for headers to Abstract and Appendixes “chapter” headings – this gets the chapter heading included in the TOC but doesn’t mess up chapter numbering.</w:t>
+      </w:r>
+    </w:p>
+    <w:p>
+      <w:pPr>
+        <w:pStyle w:val="ListParagraph"/>
+        <w:numPr>
+          <w:ilvl w:val="0"/>
+          <w:numId w:val="3"/>
+        </w:numPr>
+      </w:pPr>
+      <w:r>
+        <w:t>Use styles as shown below</w:t>
+      </w:r>
+      <w:r>
+        <w:br/>
+      </w:r>
+      <w:r>
+        <w:rPr>
+          <w:noProof/>
+          <w:lang w:eastAsia="en-IE"/>
+        </w:rPr>
+        <w:drawing>
+          <wp:inline distT="0" distB="0" distL="0" distR="0" wp14:anchorId="6B2681C3" wp14:editId="079360F1">
+            <wp:extent cx="5731510" cy="3222137"/>
+            <wp:effectExtent l="0" t="0" r="2540" b="0"/>
+            <wp:docPr id="8" name="Picture 8"/>
+            <wp:cNvGraphicFramePr>
+              <a:graphicFrameLocks xmlns:a="http://schemas.openxmlformats.org/drawingml/2006/main" noChangeAspect="1"/>
+            </wp:cNvGraphicFramePr>
+            <a:graphic xmlns:a="http://schemas.openxmlformats.org/drawingml/2006/main">
+              <a:graphicData uri="http://schemas.openxmlformats.org/drawingml/2006/picture">
+                <pic:pic xmlns:pic="http://schemas.openxmlformats.org/drawingml/2006/picture">
+                  <pic:nvPicPr>
+                    <pic:cNvPr id="0" name=""/>
+                    <pic:cNvPicPr/>
+                  </pic:nvPicPr>
+                  <pic:blipFill>
+                    <a:blip r:embed="rId9"/>
+                    <a:stretch>
+                      <a:fillRect/>
+                    </a:stretch>
+                  </pic:blipFill>
+                  <pic:spPr>
+                    <a:xfrm>
+                      <a:off x="0" y="0"/>
+                      <a:ext cx="5731510" cy="3222137"/>
+                    </a:xfrm>
+                    <a:prstGeom prst="rect">
+                      <a:avLst/>
+                    </a:prstGeom>
+                  </pic:spPr>
+                </pic:pic>
+              </a:graphicData>
+            </a:graphic>
+          </wp:inline>
+        </w:drawing>
+      </w:r>
+    </w:p>
+    <w:p>
+      <w:pPr>
+        <w:pStyle w:val="ListParagraph"/>
+        <w:numPr>
+          <w:ilvl w:val="0"/>
+          <w:numId w:val="3"/>
+        </w:numPr>
+      </w:pPr>
+      <w:r>
+        <w:lastRenderedPageBreak/>
+        <w:t>See image below, the 2</w:t>
+      </w:r>
+      <w:r>
+        <w:rPr>
+          <w:vertAlign w:val="superscript"/>
+        </w:rPr>
+        <w:t>nd</w:t>
+      </w:r>
+      <w:r>
+        <w:t xml:space="preserve"> tab stop determines where the right most element (page numbers) end up, the leader is what is before that tab stop</w:t>
+      </w:r>
+      <w:r>
+        <w:br/>
+      </w:r>
+      <w:r>
+        <w:rPr>
+          <w:noProof/>
+          <w:lang w:eastAsia="en-IE"/>
+        </w:rPr>
+        <w:drawing>
+          <wp:inline distT="0" distB="0" distL="0" distR="0" wp14:anchorId="23CB505C" wp14:editId="0222D763">
+            <wp:extent cx="5731510" cy="4112481"/>
+            <wp:effectExtent l="0" t="0" r="2540" b="2540"/>
+            <wp:docPr id="6" name="Picture 6"/>
+            <wp:cNvGraphicFramePr>
+              <a:graphicFrameLocks xmlns:a="http://schemas.openxmlformats.org/drawingml/2006/main" noChangeAspect="1"/>
+            </wp:cNvGraphicFramePr>
+            <a:graphic xmlns:a="http://schemas.openxmlformats.org/drawingml/2006/main">
+              <a:graphicData uri="http://schemas.openxmlformats.org/drawingml/2006/picture">
+                <pic:pic xmlns:pic="http://schemas.openxmlformats.org/drawingml/2006/picture">
+                  <pic:nvPicPr>
+                    <pic:cNvPr id="0" name=""/>
+                    <pic:cNvPicPr/>
+                  </pic:nvPicPr>
+                  <pic:blipFill>
+                    <a:blip r:embed="rId10"/>
+                    <a:stretch>
+                      <a:fillRect/>
+                    </a:stretch>
+                  </pic:blipFill>
+                  <pic:spPr>
+                    <a:xfrm>
+                      <a:off x="0" y="0"/>
+                      <a:ext cx="5731510" cy="4112481"/>
+                    </a:xfrm>
+                    <a:prstGeom prst="rect">
+                      <a:avLst/>
+                    </a:prstGeom>
+                  </pic:spPr>
+                </pic:pic>
+              </a:graphicData>
+            </a:graphic>
+          </wp:inline>
+        </w:drawing>
+      </w:r>
+    </w:p>
+    <w:p>
+      <w:pPr>
+        <w:pStyle w:val="ListParagraph"/>
+        <w:numPr>
+          <w:ilvl w:val="0"/>
+          <w:numId w:val="3"/>
+        </w:numPr>
+      </w:pPr>
+      <w:r>
+        <w:t xml:space="preserve"> </w:t>
+      </w:r>
+    </w:p>
+    <w:p>
+      <w:pPr>
+        <w:pStyle w:val="ListParagraph"/>
+        <w:numPr>
+          <w:ilvl w:val="0"/>
+          <w:numId w:val="3"/>
+        </w:numPr>
+        <w:rPr>
+          <w:b/>
+        </w:rPr>
+      </w:pPr>
+      <w:r>
+        <w:rPr>
+          <w:b/>
+          <w:color w:val="FF0000"/>
+        </w:rPr>
+        <w:t>Remember to regenerate TOCs including for tables and figures to confirm the full effect of change.</w:t>
+      </w:r>
+    </w:p>
+    <w:p>
+      <w:pPr>
+        <w:pStyle w:val="ListParagraph"/>
+        <w:numPr>
+          <w:ilvl w:val="0"/>
+          <w:numId w:val="3"/>
+        </w:numPr>
+      </w:pPr>
+    </w:p>
+    <w:p>
       <w:bookmarkStart w:id="0" w:name="_GoBack"/>
       <w:bookmarkEnd w:id="0"/>
     </w:p>
+    <w:p/>
     <w:sectPr>
       <w:pgSz w:w="11906" w:h="16838"/>
       <w:pgMar w:top="1440" w:right="1440" w:bottom="1440" w:left="1440" w:header="708" w:footer="708" w:gutter="0"/>
@@ -471,6 +669,119 @@
     </w:lvl>
   </w:abstractNum>
   <w:abstractNum w:abstractNumId="1">
+    <w:nsid w:val="33020CDB"/>
+    <w:multiLevelType w:val="hybridMultilevel"/>
+    <w:tmpl w:val="A72CD586"/>
+    <w:lvl w:ilvl="0" w:tplc="18090001">
+      <w:start w:val="1"/>
+      <w:numFmt w:val="bullet"/>
+      <w:lvlText w:val=""/>
+      <w:lvlJc w:val="left"/>
+      <w:pPr>
+        <w:ind w:left="720" w:hanging="360"/>
+      </w:pPr>
+      <w:rPr>
+        <w:rFonts w:ascii="Symbol" w:hAnsi="Symbol" w:hint="default"/>
+      </w:rPr>
+    </w:lvl>
+    <w:lvl w:ilvl="1" w:tplc="18090003" w:tentative="1">
+      <w:start w:val="1"/>
+      <w:numFmt w:val="bullet"/>
+      <w:lvlText w:val="o"/>
+      <w:lvlJc w:val="left"/>
+      <w:pPr>
+        <w:ind w:left="1440" w:hanging="360"/>
+      </w:pPr>
+      <w:rPr>
+        <w:rFonts w:ascii="Courier New" w:hAnsi="Courier New" w:cs="Courier New" w:hint="default"/>
+      </w:rPr>
+    </w:lvl>
+    <w:lvl w:ilvl="2" w:tplc="18090005" w:tentative="1">
+      <w:start w:val="1"/>
+      <w:numFmt w:val="bullet"/>
+      <w:lvlText w:val=""/>
+      <w:lvlJc w:val="left"/>
+      <w:pPr>
+        <w:ind w:left="2160" w:hanging="360"/>
+      </w:pPr>
+      <w:rPr>
+        <w:rFonts w:ascii="Wingdings" w:hAnsi="Wingdings" w:hint="default"/>
+      </w:rPr>
+    </w:lvl>
+    <w:lvl w:ilvl="3" w:tplc="18090001" w:tentative="1">
+      <w:start w:val="1"/>
+      <w:numFmt w:val="bullet"/>
+      <w:lvlText w:val=""/>
+      <w:lvlJc w:val="left"/>
+      <w:pPr>
+        <w:ind w:left="2880" w:hanging="360"/>
+      </w:pPr>
+      <w:rPr>
+        <w:rFonts w:ascii="Symbol" w:hAnsi="Symbol" w:hint="default"/>
+      </w:rPr>
+    </w:lvl>
+    <w:lvl w:ilvl="4" w:tplc="18090003" w:tentative="1">
+      <w:start w:val="1"/>
+      <w:numFmt w:val="bullet"/>
+      <w:lvlText w:val="o"/>
+      <w:lvlJc w:val="left"/>
+      <w:pPr>
+        <w:ind w:left="3600" w:hanging="360"/>
+      </w:pPr>
+      <w:rPr>
+        <w:rFonts w:ascii="Courier New" w:hAnsi="Courier New" w:cs="Courier New" w:hint="default"/>
+      </w:rPr>
+    </w:lvl>
+    <w:lvl w:ilvl="5" w:tplc="18090005" w:tentative="1">
+      <w:start w:val="1"/>
+      <w:numFmt w:val="bullet"/>
+      <w:lvlText w:val=""/>
+      <w:lvlJc w:val="left"/>
+      <w:pPr>
+        <w:ind w:left="4320" w:hanging="360"/>
+      </w:pPr>
+      <w:rPr>
+        <w:rFonts w:ascii="Wingdings" w:hAnsi="Wingdings" w:hint="default"/>
+      </w:rPr>
+    </w:lvl>
+    <w:lvl w:ilvl="6" w:tplc="18090001" w:tentative="1">
+      <w:start w:val="1"/>
+      <w:numFmt w:val="bullet"/>
+      <w:lvlText w:val=""/>
+      <w:lvlJc w:val="left"/>
+      <w:pPr>
+        <w:ind w:left="5040" w:hanging="360"/>
+      </w:pPr>
+      <w:rPr>
+        <w:rFonts w:ascii="Symbol" w:hAnsi="Symbol" w:hint="default"/>
+      </w:rPr>
+    </w:lvl>
+    <w:lvl w:ilvl="7" w:tplc="18090003" w:tentative="1">
+      <w:start w:val="1"/>
+      <w:numFmt w:val="bullet"/>
+      <w:lvlText w:val="o"/>
+      <w:lvlJc w:val="left"/>
+      <w:pPr>
+        <w:ind w:left="5760" w:hanging="360"/>
+      </w:pPr>
+      <w:rPr>
+        <w:rFonts w:ascii="Courier New" w:hAnsi="Courier New" w:cs="Courier New" w:hint="default"/>
+      </w:rPr>
+    </w:lvl>
+    <w:lvl w:ilvl="8" w:tplc="18090005" w:tentative="1">
+      <w:start w:val="1"/>
+      <w:numFmt w:val="bullet"/>
+      <w:lvlText w:val=""/>
+      <w:lvlJc w:val="left"/>
+      <w:pPr>
+        <w:ind w:left="6480" w:hanging="360"/>
+      </w:pPr>
+      <w:rPr>
+        <w:rFonts w:ascii="Wingdings" w:hAnsi="Wingdings" w:hint="default"/>
+      </w:rPr>
+    </w:lvl>
+  </w:abstractNum>
+  <w:abstractNum w:abstractNumId="2">
     <w:nsid w:val="3C891566"/>
     <w:multiLevelType w:val="hybridMultilevel"/>
     <w:tmpl w:val="62B403CA"/>
@@ -587,6 +898,9 @@
     <w:abstractNumId w:val="0"/>
   </w:num>
   <w:num w:numId="2">
+    <w:abstractNumId w:val="2"/>
+  </w:num>
+  <w:num w:numId="3">
     <w:abstractNumId w:val="1"/>
   </w:num>
 </w:numbering>

</xml_diff>

<commit_message>
Updates to Ch 2,3,4 after review
</commit_message>
<xml_diff>
--- a/research/Microsoft Office Usage.docx
+++ b/research/Microsoft Office Usage.docx
@@ -28,10 +28,22 @@
     </w:p>
     <w:p>
       <w:r>
-        <w:t>Very useful for formatting etc.:</w:t>
-      </w:r>
-    </w:p>
-    <w:p>
+        <w:t>Ver</w:t>
+      </w:r>
+      <w:bookmarkStart w:id="0" w:name="_GoBack"/>
+      <w:bookmarkEnd w:id="0"/>
+      <w:r>
+        <w:t>y useful for formatting etc.:</w:t>
+      </w:r>
+    </w:p>
+    <w:p>
+      <w:pPr>
+        <w:pStyle w:val="ListParagraph"/>
+        <w:numPr>
+          <w:ilvl w:val="0"/>
+          <w:numId w:val="5"/>
+        </w:numPr>
+      </w:pPr>
       <w:hyperlink r:id="rId6" w:history="1">
         <w:r>
           <w:rPr>
@@ -40,25 +52,75 @@
           <w:t>http://guides.lib.umich.edu/word2010</w:t>
         </w:r>
       </w:hyperlink>
+      <w:r>
+        <w:t xml:space="preserve">  </w:t>
+      </w:r>
+    </w:p>
+    <w:p>
+      <w:pPr>
+        <w:pStyle w:val="ListParagraph"/>
+        <w:numPr>
+          <w:ilvl w:val="0"/>
+          <w:numId w:val="5"/>
+        </w:numPr>
+      </w:pPr>
+      <w:r>
+        <w:t>For printing at Thesis Centre</w:t>
+      </w:r>
+      <w:r>
+        <w:br/>
+      </w:r>
+      <w:hyperlink r:id="rId7" w:history="1">
+        <w:r>
+          <w:rPr>
+            <w:rStyle w:val="Hyperlink"/>
+          </w:rPr>
+          <w:t>http://www.thesiscentre.ie/faqs.html</w:t>
+        </w:r>
+      </w:hyperlink>
+      <w:r>
+        <w:t xml:space="preserve">   </w:t>
+      </w:r>
+    </w:p>
+    <w:p>
+      <w:pPr>
+        <w:pStyle w:val="ListParagraph"/>
+        <w:numPr>
+          <w:ilvl w:val="0"/>
+          <w:numId w:val="5"/>
+        </w:numPr>
+      </w:pPr>
+      <w:r>
+        <w:t>Reads Thesis Printing Nassau &amp; Sandyford</w:t>
+      </w:r>
+      <w:r>
+        <w:br/>
+      </w:r>
+      <w:hyperlink r:id="rId8" w:history="1">
+        <w:r>
+          <w:rPr>
+            <w:rStyle w:val="Hyperlink"/>
+          </w:rPr>
+          <w:t>http://www.reads.ie/product/thesis-printing-dublin.php</w:t>
+        </w:r>
+      </w:hyperlink>
     </w:p>
     <w:p/>
     <w:p>
       <w:pPr>
-        <w:pStyle w:val="ListParagraph"/>
-        <w:numPr>
-          <w:ilvl w:val="0"/>
-          <w:numId w:val="2"/>
-        </w:numPr>
         <w:rPr>
           <w:b/>
+          <w:u w:val="single"/>
         </w:rPr>
       </w:pPr>
       <w:r>
         <w:rPr>
           <w:b/>
           <w:color w:val="FF0000"/>
+          <w:highlight w:val="green"/>
+          <w:u w:val="single"/>
         </w:rPr>
-        <w:t>Captions for tables should be above and captions for figures should be below.</w:t>
+        <w:t>CAPTIONS FOR TABLES SHOULD BE ABOVE AND CAPTIONS FOR FIGURES SHOULD BE BELOW.</w:t>
       </w:r>
     </w:p>
     <w:p/>
@@ -164,7 +226,7 @@
                     <pic:cNvPicPr/>
                   </pic:nvPicPr>
                   <pic:blipFill>
-                    <a:blip r:embed="rId7"/>
+                    <a:blip r:embed="rId9"/>
                     <a:stretch>
                       <a:fillRect/>
                     </a:stretch>
@@ -280,7 +342,7 @@
                     <pic:cNvPicPr/>
                   </pic:nvPicPr>
                   <pic:blipFill>
-                    <a:blip r:embed="rId8"/>
+                    <a:blip r:embed="rId10"/>
                     <a:stretch>
                       <a:fillRect/>
                     </a:stretch>
@@ -438,7 +500,7 @@
                     <pic:cNvPicPr/>
                   </pic:nvPicPr>
                   <pic:blipFill>
-                    <a:blip r:embed="rId9"/>
+                    <a:blip r:embed="rId11"/>
                     <a:stretch>
                       <a:fillRect/>
                     </a:stretch>
@@ -504,7 +566,7 @@
                     <pic:cNvPicPr/>
                   </pic:nvPicPr>
                   <pic:blipFill>
-                    <a:blip r:embed="rId10"/>
+                    <a:blip r:embed="rId12"/>
                     <a:stretch>
                       <a:fillRect/>
                     </a:stretch>
@@ -565,11 +627,71 @@
         </w:numPr>
       </w:pPr>
     </w:p>
-    <w:p>
-      <w:bookmarkStart w:id="0" w:name="_GoBack"/>
-      <w:bookmarkEnd w:id="0"/>
-    </w:p>
     <w:p/>
+    <w:p/>
+    <w:p>
+      <w:pPr>
+        <w:pStyle w:val="Heading2"/>
+      </w:pPr>
+      <w:r>
+        <w:t>Footnotes</w:t>
+      </w:r>
+    </w:p>
+    <w:p>
+      <w:pPr>
+        <w:pStyle w:val="ListParagraph"/>
+        <w:numPr>
+          <w:ilvl w:val="0"/>
+          <w:numId w:val="4"/>
+        </w:numPr>
+      </w:pPr>
+      <w:r>
+        <w:t xml:space="preserve">To edit all footnotes, follow the steps here: </w:t>
+      </w:r>
+      <w:hyperlink r:id="rId13" w:history="1">
+        <w:r>
+          <w:rPr>
+            <w:rStyle w:val="Hyperlink"/>
+          </w:rPr>
+          <w:t>https://www.american.edu/provost/grad/etd/upload/Footnotes-and-Endnotes-PC.pdf</w:t>
+        </w:r>
+      </w:hyperlink>
+    </w:p>
+    <w:p>
+      <w:pPr>
+        <w:pStyle w:val="ListParagraph"/>
+        <w:numPr>
+          <w:ilvl w:val="0"/>
+          <w:numId w:val="4"/>
+        </w:numPr>
+      </w:pPr>
+      <w:r>
+        <w:t xml:space="preserve">Format guideline for footnotes: </w:t>
+      </w:r>
+      <w:r>
+        <w:br/>
+      </w:r>
+      <w:hyperlink r:id="rId14" w:history="1">
+        <w:r>
+          <w:rPr>
+            <w:rStyle w:val="Hyperlink"/>
+          </w:rPr>
+          <w:t>http://gradschool.unc.edu/academics/thesis-diss/guide/format.html#footnotes</w:t>
+        </w:r>
+      </w:hyperlink>
+      <w:r>
+        <w:t xml:space="preserve"> </w:t>
+      </w:r>
+    </w:p>
+    <w:p>
+      <w:pPr>
+        <w:pStyle w:val="ListParagraph"/>
+        <w:numPr>
+          <w:ilvl w:val="0"/>
+          <w:numId w:val="4"/>
+        </w:numPr>
+      </w:pPr>
+    </w:p>
     <w:sectPr>
       <w:pgSz w:w="11906" w:h="16838"/>
       <w:pgMar w:top="1440" w:right="1440" w:bottom="1440" w:left="1440" w:header="708" w:footer="708" w:gutter="0"/>
@@ -583,6 +705,119 @@
 <file path=word/numbering.xml><?xml version="1.0" encoding="utf-8"?>
 <w:numbering xmlns:wpc="http://schemas.microsoft.com/office/word/2010/wordprocessingCanvas" xmlns:mc="http://schemas.openxmlformats.org/markup-compatibility/2006" xmlns:o="urn:schemas-microsoft-com:office:office" xmlns:r="http://schemas.openxmlformats.org/officeDocument/2006/relationships" xmlns:m="http://schemas.openxmlformats.org/officeDocument/2006/math" xmlns:v="urn:schemas-microsoft-com:vml" xmlns:wp14="http://schemas.microsoft.com/office/word/2010/wordprocessingDrawing" xmlns:wp="http://schemas.openxmlformats.org/drawingml/2006/wordprocessingDrawing" xmlns:w10="urn:schemas-microsoft-com:office:word" xmlns:w="http://schemas.openxmlformats.org/wordprocessingml/2006/main" xmlns:w14="http://schemas.microsoft.com/office/word/2010/wordml" xmlns:wpg="http://schemas.microsoft.com/office/word/2010/wordprocessingGroup" xmlns:wpi="http://schemas.microsoft.com/office/word/2010/wordprocessingInk" xmlns:wne="http://schemas.microsoft.com/office/word/2006/wordml" xmlns:wps="http://schemas.microsoft.com/office/word/2010/wordprocessingShape" mc:Ignorable="w14 wp14">
   <w:abstractNum w:abstractNumId="0">
+    <w:nsid w:val="1B5379BF"/>
+    <w:multiLevelType w:val="hybridMultilevel"/>
+    <w:tmpl w:val="A9745A1A"/>
+    <w:lvl w:ilvl="0" w:tplc="18090001">
+      <w:start w:val="1"/>
+      <w:numFmt w:val="bullet"/>
+      <w:lvlText w:val=""/>
+      <w:lvlJc w:val="left"/>
+      <w:pPr>
+        <w:ind w:left="720" w:hanging="360"/>
+      </w:pPr>
+      <w:rPr>
+        <w:rFonts w:ascii="Symbol" w:hAnsi="Symbol" w:hint="default"/>
+      </w:rPr>
+    </w:lvl>
+    <w:lvl w:ilvl="1" w:tplc="18090003" w:tentative="1">
+      <w:start w:val="1"/>
+      <w:numFmt w:val="bullet"/>
+      <w:lvlText w:val="o"/>
+      <w:lvlJc w:val="left"/>
+      <w:pPr>
+        <w:ind w:left="1440" w:hanging="360"/>
+      </w:pPr>
+      <w:rPr>
+        <w:rFonts w:ascii="Courier New" w:hAnsi="Courier New" w:cs="Courier New" w:hint="default"/>
+      </w:rPr>
+    </w:lvl>
+    <w:lvl w:ilvl="2" w:tplc="18090005" w:tentative="1">
+      <w:start w:val="1"/>
+      <w:numFmt w:val="bullet"/>
+      <w:lvlText w:val=""/>
+      <w:lvlJc w:val="left"/>
+      <w:pPr>
+        <w:ind w:left="2160" w:hanging="360"/>
+      </w:pPr>
+      <w:rPr>
+        <w:rFonts w:ascii="Wingdings" w:hAnsi="Wingdings" w:hint="default"/>
+      </w:rPr>
+    </w:lvl>
+    <w:lvl w:ilvl="3" w:tplc="18090001" w:tentative="1">
+      <w:start w:val="1"/>
+      <w:numFmt w:val="bullet"/>
+      <w:lvlText w:val=""/>
+      <w:lvlJc w:val="left"/>
+      <w:pPr>
+        <w:ind w:left="2880" w:hanging="360"/>
+      </w:pPr>
+      <w:rPr>
+        <w:rFonts w:ascii="Symbol" w:hAnsi="Symbol" w:hint="default"/>
+      </w:rPr>
+    </w:lvl>
+    <w:lvl w:ilvl="4" w:tplc="18090003" w:tentative="1">
+      <w:start w:val="1"/>
+      <w:numFmt w:val="bullet"/>
+      <w:lvlText w:val="o"/>
+      <w:lvlJc w:val="left"/>
+      <w:pPr>
+        <w:ind w:left="3600" w:hanging="360"/>
+      </w:pPr>
+      <w:rPr>
+        <w:rFonts w:ascii="Courier New" w:hAnsi="Courier New" w:cs="Courier New" w:hint="default"/>
+      </w:rPr>
+    </w:lvl>
+    <w:lvl w:ilvl="5" w:tplc="18090005" w:tentative="1">
+      <w:start w:val="1"/>
+      <w:numFmt w:val="bullet"/>
+      <w:lvlText w:val=""/>
+      <w:lvlJc w:val="left"/>
+      <w:pPr>
+        <w:ind w:left="4320" w:hanging="360"/>
+      </w:pPr>
+      <w:rPr>
+        <w:rFonts w:ascii="Wingdings" w:hAnsi="Wingdings" w:hint="default"/>
+      </w:rPr>
+    </w:lvl>
+    <w:lvl w:ilvl="6" w:tplc="18090001" w:tentative="1">
+      <w:start w:val="1"/>
+      <w:numFmt w:val="bullet"/>
+      <w:lvlText w:val=""/>
+      <w:lvlJc w:val="left"/>
+      <w:pPr>
+        <w:ind w:left="5040" w:hanging="360"/>
+      </w:pPr>
+      <w:rPr>
+        <w:rFonts w:ascii="Symbol" w:hAnsi="Symbol" w:hint="default"/>
+      </w:rPr>
+    </w:lvl>
+    <w:lvl w:ilvl="7" w:tplc="18090003" w:tentative="1">
+      <w:start w:val="1"/>
+      <w:numFmt w:val="bullet"/>
+      <w:lvlText w:val="o"/>
+      <w:lvlJc w:val="left"/>
+      <w:pPr>
+        <w:ind w:left="5760" w:hanging="360"/>
+      </w:pPr>
+      <w:rPr>
+        <w:rFonts w:ascii="Courier New" w:hAnsi="Courier New" w:cs="Courier New" w:hint="default"/>
+      </w:rPr>
+    </w:lvl>
+    <w:lvl w:ilvl="8" w:tplc="18090005" w:tentative="1">
+      <w:start w:val="1"/>
+      <w:numFmt w:val="bullet"/>
+      <w:lvlText w:val=""/>
+      <w:lvlJc w:val="left"/>
+      <w:pPr>
+        <w:ind w:left="6480" w:hanging="360"/>
+      </w:pPr>
+      <w:rPr>
+        <w:rFonts w:ascii="Wingdings" w:hAnsi="Wingdings" w:hint="default"/>
+      </w:rPr>
+    </w:lvl>
+  </w:abstractNum>
+  <w:abstractNum w:abstractNumId="1">
     <w:nsid w:val="297640DE"/>
     <w:multiLevelType w:val="hybridMultilevel"/>
     <w:tmpl w:val="8C947D7A"/>
@@ -668,7 +903,7 @@
       </w:pPr>
     </w:lvl>
   </w:abstractNum>
-  <w:abstractNum w:abstractNumId="1">
+  <w:abstractNum w:abstractNumId="2">
     <w:nsid w:val="33020CDB"/>
     <w:multiLevelType w:val="hybridMultilevel"/>
     <w:tmpl w:val="A72CD586"/>
@@ -781,7 +1016,7 @@
       </w:rPr>
     </w:lvl>
   </w:abstractNum>
-  <w:abstractNum w:abstractNumId="2">
+  <w:abstractNum w:abstractNumId="3">
     <w:nsid w:val="3C891566"/>
     <w:multiLevelType w:val="hybridMultilevel"/>
     <w:tmpl w:val="62B403CA"/>
@@ -894,14 +1129,133 @@
       </w:rPr>
     </w:lvl>
   </w:abstractNum>
+  <w:abstractNum w:abstractNumId="4">
+    <w:nsid w:val="684C09CB"/>
+    <w:multiLevelType w:val="hybridMultilevel"/>
+    <w:tmpl w:val="B6D24F2C"/>
+    <w:lvl w:ilvl="0" w:tplc="18090001">
+      <w:start w:val="1"/>
+      <w:numFmt w:val="bullet"/>
+      <w:lvlText w:val=""/>
+      <w:lvlJc w:val="left"/>
+      <w:pPr>
+        <w:ind w:left="720" w:hanging="360"/>
+      </w:pPr>
+      <w:rPr>
+        <w:rFonts w:ascii="Symbol" w:hAnsi="Symbol" w:hint="default"/>
+      </w:rPr>
+    </w:lvl>
+    <w:lvl w:ilvl="1" w:tplc="18090003" w:tentative="1">
+      <w:start w:val="1"/>
+      <w:numFmt w:val="bullet"/>
+      <w:lvlText w:val="o"/>
+      <w:lvlJc w:val="left"/>
+      <w:pPr>
+        <w:ind w:left="1440" w:hanging="360"/>
+      </w:pPr>
+      <w:rPr>
+        <w:rFonts w:ascii="Courier New" w:hAnsi="Courier New" w:cs="Courier New" w:hint="default"/>
+      </w:rPr>
+    </w:lvl>
+    <w:lvl w:ilvl="2" w:tplc="18090005" w:tentative="1">
+      <w:start w:val="1"/>
+      <w:numFmt w:val="bullet"/>
+      <w:lvlText w:val=""/>
+      <w:lvlJc w:val="left"/>
+      <w:pPr>
+        <w:ind w:left="2160" w:hanging="360"/>
+      </w:pPr>
+      <w:rPr>
+        <w:rFonts w:ascii="Wingdings" w:hAnsi="Wingdings" w:hint="default"/>
+      </w:rPr>
+    </w:lvl>
+    <w:lvl w:ilvl="3" w:tplc="18090001" w:tentative="1">
+      <w:start w:val="1"/>
+      <w:numFmt w:val="bullet"/>
+      <w:lvlText w:val=""/>
+      <w:lvlJc w:val="left"/>
+      <w:pPr>
+        <w:ind w:left="2880" w:hanging="360"/>
+      </w:pPr>
+      <w:rPr>
+        <w:rFonts w:ascii="Symbol" w:hAnsi="Symbol" w:hint="default"/>
+      </w:rPr>
+    </w:lvl>
+    <w:lvl w:ilvl="4" w:tplc="18090003" w:tentative="1">
+      <w:start w:val="1"/>
+      <w:numFmt w:val="bullet"/>
+      <w:lvlText w:val="o"/>
+      <w:lvlJc w:val="left"/>
+      <w:pPr>
+        <w:ind w:left="3600" w:hanging="360"/>
+      </w:pPr>
+      <w:rPr>
+        <w:rFonts w:ascii="Courier New" w:hAnsi="Courier New" w:cs="Courier New" w:hint="default"/>
+      </w:rPr>
+    </w:lvl>
+    <w:lvl w:ilvl="5" w:tplc="18090005" w:tentative="1">
+      <w:start w:val="1"/>
+      <w:numFmt w:val="bullet"/>
+      <w:lvlText w:val=""/>
+      <w:lvlJc w:val="left"/>
+      <w:pPr>
+        <w:ind w:left="4320" w:hanging="360"/>
+      </w:pPr>
+      <w:rPr>
+        <w:rFonts w:ascii="Wingdings" w:hAnsi="Wingdings" w:hint="default"/>
+      </w:rPr>
+    </w:lvl>
+    <w:lvl w:ilvl="6" w:tplc="18090001" w:tentative="1">
+      <w:start w:val="1"/>
+      <w:numFmt w:val="bullet"/>
+      <w:lvlText w:val=""/>
+      <w:lvlJc w:val="left"/>
+      <w:pPr>
+        <w:ind w:left="5040" w:hanging="360"/>
+      </w:pPr>
+      <w:rPr>
+        <w:rFonts w:ascii="Symbol" w:hAnsi="Symbol" w:hint="default"/>
+      </w:rPr>
+    </w:lvl>
+    <w:lvl w:ilvl="7" w:tplc="18090003" w:tentative="1">
+      <w:start w:val="1"/>
+      <w:numFmt w:val="bullet"/>
+      <w:lvlText w:val="o"/>
+      <w:lvlJc w:val="left"/>
+      <w:pPr>
+        <w:ind w:left="5760" w:hanging="360"/>
+      </w:pPr>
+      <w:rPr>
+        <w:rFonts w:ascii="Courier New" w:hAnsi="Courier New" w:cs="Courier New" w:hint="default"/>
+      </w:rPr>
+    </w:lvl>
+    <w:lvl w:ilvl="8" w:tplc="18090005" w:tentative="1">
+      <w:start w:val="1"/>
+      <w:numFmt w:val="bullet"/>
+      <w:lvlText w:val=""/>
+      <w:lvlJc w:val="left"/>
+      <w:pPr>
+        <w:ind w:left="6480" w:hanging="360"/>
+      </w:pPr>
+      <w:rPr>
+        <w:rFonts w:ascii="Wingdings" w:hAnsi="Wingdings" w:hint="default"/>
+      </w:rPr>
+    </w:lvl>
+  </w:abstractNum>
   <w:num w:numId="1">
+    <w:abstractNumId w:val="1"/>
+  </w:num>
+  <w:num w:numId="2">
+    <w:abstractNumId w:val="3"/>
+  </w:num>
+  <w:num w:numId="3">
+    <w:abstractNumId w:val="2"/>
+  </w:num>
+  <w:num w:numId="4">
     <w:abstractNumId w:val="0"/>
   </w:num>
-  <w:num w:numId="2">
-    <w:abstractNumId w:val="2"/>
-  </w:num>
-  <w:num w:numId="3">
-    <w:abstractNumId w:val="1"/>
+  <w:num w:numId="5">
+    <w:abstractNumId w:val="4"/>
   </w:num>
 </w:numbering>
 </file>

</xml_diff>

<commit_message>
Completed updates from latest reviews
Still some TODOs and referencing in chapter 2
</commit_message>
<xml_diff>
--- a/research/Microsoft Office Usage.docx
+++ b/research/Microsoft Office Usage.docx
@@ -28,12 +28,7 @@
     </w:p>
     <w:p>
       <w:r>
-        <w:t>Ver</w:t>
-      </w:r>
-      <w:bookmarkStart w:id="0" w:name="_GoBack"/>
-      <w:bookmarkEnd w:id="0"/>
-      <w:r>
-        <w:t>y useful for formatting etc.:</w:t>
+        <w:t>Very useful for formatting etc.:</w:t>
       </w:r>
     </w:p>
     <w:p>
@@ -627,7 +622,10 @@
         </w:numPr>
       </w:pPr>
     </w:p>
-    <w:p/>
+    <w:p>
+      <w:bookmarkStart w:id="0" w:name="_GoBack"/>
+      <w:bookmarkEnd w:id="0"/>
+    </w:p>
     <w:p/>
     <w:p>
       <w:pPr>
@@ -671,7 +669,7 @@
       <w:r>
         <w:br/>
       </w:r>
-      <w:hyperlink r:id="rId14" w:history="1">
+      <w:hyperlink r:id="rId14" w:anchor="footnotes" w:history="1">
         <w:r>
           <w:rPr>
             <w:rStyle w:val="Hyperlink"/>
@@ -683,12 +681,36 @@
         <w:t xml:space="preserve"> </w:t>
       </w:r>
     </w:p>
-    <w:p>
-      <w:pPr>
-        <w:pStyle w:val="ListParagraph"/>
-        <w:numPr>
-          <w:ilvl w:val="0"/>
-          <w:numId w:val="4"/>
+    <w:p/>
+    <w:p>
+      <w:pPr>
+        <w:pStyle w:val="Heading2"/>
+      </w:pPr>
+      <w:r>
+        <w:t>Source Code</w:t>
+      </w:r>
+    </w:p>
+    <w:p>
+      <w:pPr>
+        <w:pStyle w:val="ListParagraph"/>
+        <w:numPr>
+          <w:ilvl w:val="0"/>
+          <w:numId w:val="6"/>
+        </w:numPr>
+      </w:pPr>
+      <w:r>
+        <w:t>From Eclipse/STS: c</w:t>
+      </w:r>
+      <w:r>
+        <w:t>opy and paste directly, syntax colouring and indenting will be preserved but you may need to reduce the overall font size.</w:t>
+      </w:r>
+    </w:p>
+    <w:p>
+      <w:pPr>
+        <w:pStyle w:val="ListParagraph"/>
+        <w:numPr>
+          <w:ilvl w:val="0"/>
+          <w:numId w:val="6"/>
         </w:numPr>
       </w:pPr>
     </w:p>
@@ -904,6 +926,119 @@
     </w:lvl>
   </w:abstractNum>
   <w:abstractNum w:abstractNumId="2">
+    <w:nsid w:val="2DB06746"/>
+    <w:multiLevelType w:val="hybridMultilevel"/>
+    <w:tmpl w:val="671636DC"/>
+    <w:lvl w:ilvl="0" w:tplc="18090001">
+      <w:start w:val="1"/>
+      <w:numFmt w:val="bullet"/>
+      <w:lvlText w:val=""/>
+      <w:lvlJc w:val="left"/>
+      <w:pPr>
+        <w:ind w:left="720" w:hanging="360"/>
+      </w:pPr>
+      <w:rPr>
+        <w:rFonts w:ascii="Symbol" w:hAnsi="Symbol" w:hint="default"/>
+      </w:rPr>
+    </w:lvl>
+    <w:lvl w:ilvl="1" w:tplc="18090003" w:tentative="1">
+      <w:start w:val="1"/>
+      <w:numFmt w:val="bullet"/>
+      <w:lvlText w:val="o"/>
+      <w:lvlJc w:val="left"/>
+      <w:pPr>
+        <w:ind w:left="1440" w:hanging="360"/>
+      </w:pPr>
+      <w:rPr>
+        <w:rFonts w:ascii="Courier New" w:hAnsi="Courier New" w:cs="Courier New" w:hint="default"/>
+      </w:rPr>
+    </w:lvl>
+    <w:lvl w:ilvl="2" w:tplc="18090005" w:tentative="1">
+      <w:start w:val="1"/>
+      <w:numFmt w:val="bullet"/>
+      <w:lvlText w:val=""/>
+      <w:lvlJc w:val="left"/>
+      <w:pPr>
+        <w:ind w:left="2160" w:hanging="360"/>
+      </w:pPr>
+      <w:rPr>
+        <w:rFonts w:ascii="Wingdings" w:hAnsi="Wingdings" w:hint="default"/>
+      </w:rPr>
+    </w:lvl>
+    <w:lvl w:ilvl="3" w:tplc="18090001" w:tentative="1">
+      <w:start w:val="1"/>
+      <w:numFmt w:val="bullet"/>
+      <w:lvlText w:val=""/>
+      <w:lvlJc w:val="left"/>
+      <w:pPr>
+        <w:ind w:left="2880" w:hanging="360"/>
+      </w:pPr>
+      <w:rPr>
+        <w:rFonts w:ascii="Symbol" w:hAnsi="Symbol" w:hint="default"/>
+      </w:rPr>
+    </w:lvl>
+    <w:lvl w:ilvl="4" w:tplc="18090003" w:tentative="1">
+      <w:start w:val="1"/>
+      <w:numFmt w:val="bullet"/>
+      <w:lvlText w:val="o"/>
+      <w:lvlJc w:val="left"/>
+      <w:pPr>
+        <w:ind w:left="3600" w:hanging="360"/>
+      </w:pPr>
+      <w:rPr>
+        <w:rFonts w:ascii="Courier New" w:hAnsi="Courier New" w:cs="Courier New" w:hint="default"/>
+      </w:rPr>
+    </w:lvl>
+    <w:lvl w:ilvl="5" w:tplc="18090005" w:tentative="1">
+      <w:start w:val="1"/>
+      <w:numFmt w:val="bullet"/>
+      <w:lvlText w:val=""/>
+      <w:lvlJc w:val="left"/>
+      <w:pPr>
+        <w:ind w:left="4320" w:hanging="360"/>
+      </w:pPr>
+      <w:rPr>
+        <w:rFonts w:ascii="Wingdings" w:hAnsi="Wingdings" w:hint="default"/>
+      </w:rPr>
+    </w:lvl>
+    <w:lvl w:ilvl="6" w:tplc="18090001" w:tentative="1">
+      <w:start w:val="1"/>
+      <w:numFmt w:val="bullet"/>
+      <w:lvlText w:val=""/>
+      <w:lvlJc w:val="left"/>
+      <w:pPr>
+        <w:ind w:left="5040" w:hanging="360"/>
+      </w:pPr>
+      <w:rPr>
+        <w:rFonts w:ascii="Symbol" w:hAnsi="Symbol" w:hint="default"/>
+      </w:rPr>
+    </w:lvl>
+    <w:lvl w:ilvl="7" w:tplc="18090003" w:tentative="1">
+      <w:start w:val="1"/>
+      <w:numFmt w:val="bullet"/>
+      <w:lvlText w:val="o"/>
+      <w:lvlJc w:val="left"/>
+      <w:pPr>
+        <w:ind w:left="5760" w:hanging="360"/>
+      </w:pPr>
+      <w:rPr>
+        <w:rFonts w:ascii="Courier New" w:hAnsi="Courier New" w:cs="Courier New" w:hint="default"/>
+      </w:rPr>
+    </w:lvl>
+    <w:lvl w:ilvl="8" w:tplc="18090005" w:tentative="1">
+      <w:start w:val="1"/>
+      <w:numFmt w:val="bullet"/>
+      <w:lvlText w:val=""/>
+      <w:lvlJc w:val="left"/>
+      <w:pPr>
+        <w:ind w:left="6480" w:hanging="360"/>
+      </w:pPr>
+      <w:rPr>
+        <w:rFonts w:ascii="Wingdings" w:hAnsi="Wingdings" w:hint="default"/>
+      </w:rPr>
+    </w:lvl>
+  </w:abstractNum>
+  <w:abstractNum w:abstractNumId="3">
     <w:nsid w:val="33020CDB"/>
     <w:multiLevelType w:val="hybridMultilevel"/>
     <w:tmpl w:val="A72CD586"/>
@@ -1016,7 +1151,7 @@
       </w:rPr>
     </w:lvl>
   </w:abstractNum>
-  <w:abstractNum w:abstractNumId="3">
+  <w:abstractNum w:abstractNumId="4">
     <w:nsid w:val="3C891566"/>
     <w:multiLevelType w:val="hybridMultilevel"/>
     <w:tmpl w:val="62B403CA"/>
@@ -1129,7 +1264,7 @@
       </w:rPr>
     </w:lvl>
   </w:abstractNum>
-  <w:abstractNum w:abstractNumId="4">
+  <w:abstractNum w:abstractNumId="5">
     <w:nsid w:val="684C09CB"/>
     <w:multiLevelType w:val="hybridMultilevel"/>
     <w:tmpl w:val="B6D24F2C"/>
@@ -1246,16 +1381,19 @@
     <w:abstractNumId w:val="1"/>
   </w:num>
   <w:num w:numId="2">
-    <w:abstractNumId w:val="3"/>
+    <w:abstractNumId w:val="4"/>
   </w:num>
   <w:num w:numId="3">
-    <w:abstractNumId w:val="2"/>
+    <w:abstractNumId w:val="3"/>
   </w:num>
   <w:num w:numId="4">
     <w:abstractNumId w:val="0"/>
   </w:num>
   <w:num w:numId="5">
-    <w:abstractNumId w:val="4"/>
+    <w:abstractNumId w:val="5"/>
+  </w:num>
+  <w:num w:numId="6">
+    <w:abstractNumId w:val="2"/>
   </w:num>
 </w:numbering>
 </file>

</xml_diff>